<commit_message>
Update OPT3 16.1.3.2 - Ontwerp en realisatie met patterns [Xue Kun Zhou] ([20170173]).docx
</commit_message>
<xml_diff>
--- a/OPT3 16.1.3.2 - Ontwerp en realisatie met patterns [Xue Kun Zhou] ([20170173]).docx
+++ b/OPT3 16.1.3.2 - Ontwerp en realisatie met patterns [Xue Kun Zhou] ([20170173]).docx
@@ -359,6 +359,7 @@
                   <w:docPart w:val="66ECAA9C5EA44F7296B98B557D8F4AB6"/>
                 </w:placeholder>
               </w:sdtPr>
+              <w:sdtEndPr/>
               <w:sdtContent>
                 <w:sdt>
                   <w:sdtPr>
@@ -567,6 +568,7 @@
               </w:placeholder>
               <w:text/>
             </w:sdtPr>
+            <w:sdtEndPr/>
             <w:sdtContent>
               <w:r>
                 <w:rPr>
@@ -1235,7 +1237,6 @@
         <w:placeholder>
           <w:docPart w:val="673CFACF0B3A49A39689708983A6425B"/>
         </w:placeholder>
-        <w:showingPlcHdr/>
       </w:sdtPr>
       <w:sdtEndPr>
         <w:rPr>
@@ -1258,21 +1259,56 @@
           </w:pPr>
           <w:r>
             <w:rPr>
-              <w:rStyle w:val="Tekstvantijdelijkeaanduiding"/>
+              <w:noProof/>
             </w:rPr>
-            <w:t xml:space="preserve">&lt;Copy-Paste hier een kopie van je </w:t>
-          </w:r>
-          <w:r>
-            <w:rPr>
-              <w:rStyle w:val="Tekstvantijdelijkeaanduiding"/>
-            </w:rPr>
-            <w:t>eindontwerp</w:t>
-          </w:r>
-          <w:r>
-            <w:rPr>
-              <w:rStyle w:val="Tekstvantijdelijkeaanduiding"/>
-            </w:rPr>
-            <w:t>&gt;</w:t>
+            <w:drawing>
+              <wp:inline distT="0" distB="0" distL="0" distR="0" wp14:anchorId="2F058D90" wp14:editId="1F43A19C">
+                <wp:extent cx="5940425" cy="3493135"/>
+                <wp:effectExtent l="0" t="0" r="3175" b="0"/>
+                <wp:docPr id="1" name="Afbeelding 1"/>
+                <wp:cNvGraphicFramePr>
+                  <a:graphicFrameLocks xmlns:a="http://schemas.openxmlformats.org/drawingml/2006/main" noChangeAspect="1"/>
+                </wp:cNvGraphicFramePr>
+                <a:graphic xmlns:a="http://schemas.openxmlformats.org/drawingml/2006/main">
+                  <a:graphicData uri="http://schemas.openxmlformats.org/drawingml/2006/picture">
+                    <pic:pic xmlns:pic="http://schemas.openxmlformats.org/drawingml/2006/picture">
+                      <pic:nvPicPr>
+                        <pic:cNvPr id="0" name="Picture 1"/>
+                        <pic:cNvPicPr>
+                          <a:picLocks noChangeAspect="1" noChangeArrowheads="1"/>
+                        </pic:cNvPicPr>
+                      </pic:nvPicPr>
+                      <pic:blipFill>
+                        <a:blip r:embed="rId10" cstate="print">
+                          <a:extLst>
+                            <a:ext uri="{28A0092B-C50C-407E-A947-70E740481C1C}">
+                              <a14:useLocalDpi xmlns:a14="http://schemas.microsoft.com/office/drawing/2010/main" val="0"/>
+                            </a:ext>
+                          </a:extLst>
+                        </a:blip>
+                        <a:srcRect/>
+                        <a:stretch>
+                          <a:fillRect/>
+                        </a:stretch>
+                      </pic:blipFill>
+                      <pic:spPr bwMode="auto">
+                        <a:xfrm>
+                          <a:off x="0" y="0"/>
+                          <a:ext cx="5940425" cy="3493135"/>
+                        </a:xfrm>
+                        <a:prstGeom prst="rect">
+                          <a:avLst/>
+                        </a:prstGeom>
+                        <a:noFill/>
+                        <a:ln>
+                          <a:noFill/>
+                        </a:ln>
+                      </pic:spPr>
+                    </pic:pic>
+                  </a:graphicData>
+                </a:graphic>
+              </wp:inline>
+            </w:drawing>
           </w:r>
         </w:p>
       </w:sdtContent>
@@ -1579,7 +1615,6 @@
               <w:placeholder>
                 <w:docPart w:val="AAEC76BB973245ACA18F6B58669D996B"/>
               </w:placeholder>
-              <w:showingPlcHdr/>
             </w:sdtPr>
             <w:sdtEndPr>
               <w:rPr>
@@ -1603,11 +1638,26 @@
                 </w:pPr>
                 <w:r>
                   <w:rPr>
-                    <w:rStyle w:val="Tekstvantijdelijkeaanduiding"/>
-                    <w:rFonts w:asciiTheme="minorHAnsi" w:hAnsiTheme="minorHAnsi" w:cstheme="minorHAnsi"/>
-                    <w:sz w:val="22"/>
+                    <w:rStyle w:val="MissionStatement"/>
+                    <w:rFonts w:cstheme="minorHAnsi"/>
                   </w:rPr>
-                  <w:t>&lt;Toepassing van het pattern&gt;</w:t>
+                  <w:t xml:space="preserve">Er worden verschillende versies van een </w:t>
+                </w:r>
+                <w:proofErr w:type="spellStart"/>
+                <w:r>
+                  <w:rPr>
+                    <w:rStyle w:val="MissionStatement"/>
+                    <w:rFonts w:cstheme="minorHAnsi"/>
+                  </w:rPr>
+                  <w:t>overview</w:t>
+                </w:r>
+                <w:proofErr w:type="spellEnd"/>
+                <w:r>
+                  <w:rPr>
+                    <w:rStyle w:val="MissionStatement"/>
+                    <w:rFonts w:cstheme="minorHAnsi"/>
+                  </w:rPr>
+                  <w:t xml:space="preserve"> gemaakt</w:t>
                 </w:r>
               </w:p>
             </w:sdtContent>
@@ -1709,7 +1759,6 @@
             <w:placeholder>
               <w:docPart w:val="93EDECEEE07F450CB7E96CF2166A4D00"/>
             </w:placeholder>
-            <w:showingPlcHdr/>
           </w:sdtPr>
           <w:sdtEndPr>
             <w:rPr>
@@ -1735,11 +1784,26 @@
                 </w:pPr>
                 <w:r>
                   <w:rPr>
-                    <w:rStyle w:val="Tekstvantijdelijkeaanduiding"/>
-                    <w:rFonts w:asciiTheme="minorHAnsi" w:hAnsiTheme="minorHAnsi" w:cstheme="minorHAnsi"/>
-                    <w:sz w:val="22"/>
+                    <w:rStyle w:val="MissionStatement"/>
+                    <w:rFonts w:cstheme="minorHAnsi"/>
                   </w:rPr>
-                  <w:t>&lt;Toepassing van een tweede pattern&gt;</w:t>
+                  <w:t xml:space="preserve">Voor het maken van een entry wordt een </w:t>
+                </w:r>
+                <w:proofErr w:type="spellStart"/>
+                <w:r>
+                  <w:rPr>
+                    <w:rStyle w:val="MissionStatement"/>
+                    <w:rFonts w:cstheme="minorHAnsi"/>
+                  </w:rPr>
+                  <w:t>factory</w:t>
+                </w:r>
+                <w:proofErr w:type="spellEnd"/>
+                <w:r>
+                  <w:rPr>
+                    <w:rStyle w:val="MissionStatement"/>
+                    <w:rFonts w:cstheme="minorHAnsi"/>
+                  </w:rPr>
+                  <w:t xml:space="preserve"> gebruikt</w:t>
                 </w:r>
               </w:p>
             </w:tc>
@@ -2013,6 +2077,7 @@
                 <w:sz w:val="22"/>
                 <w:lang w:val="nl-NL"/>
               </w:rPr>
+              <w:lastRenderedPageBreak/>
               <w:t>Open-Closed</w:t>
             </w:r>
           </w:p>
@@ -2031,7 +2096,6 @@
               <w:placeholder>
                 <w:docPart w:val="260D5C107DBA4C6DA180B4091F2A7150"/>
               </w:placeholder>
-              <w:showingPlcHdr/>
             </w:sdtPr>
             <w:sdtEndPr>
               <w:rPr>
@@ -2051,29 +2115,71 @@
                     <w:rFonts w:cstheme="minorHAnsi"/>
                   </w:rPr>
                 </w:pPr>
+                <w:proofErr w:type="spellStart"/>
                 <w:r>
                   <w:rPr>
-                    <w:rStyle w:val="Tekstvantijdelijkeaanduiding"/>
-                    <w:rFonts w:asciiTheme="minorHAnsi" w:hAnsiTheme="minorHAnsi" w:cstheme="minorHAnsi"/>
-                    <w:sz w:val="22"/>
+                    <w:rStyle w:val="MissionStatement"/>
+                    <w:rFonts w:cstheme="minorHAnsi"/>
                   </w:rPr>
-                  <w:t xml:space="preserve">&lt;Toepassing van het </w:t>
+                  <w:t>EntryModel</w:t>
                 </w:r>
+                <w:proofErr w:type="spellEnd"/>
                 <w:r>
                   <w:rPr>
-                    <w:rStyle w:val="Tekstvantijdelijkeaanduiding"/>
-                    <w:rFonts w:asciiTheme="minorHAnsi" w:hAnsiTheme="minorHAnsi" w:cstheme="minorHAnsi"/>
-                    <w:sz w:val="22"/>
+                    <w:rStyle w:val="MissionStatement"/>
+                    <w:rFonts w:cstheme="minorHAnsi"/>
                   </w:rPr>
-                  <w:t>principe</w:t>
+                  <w:t xml:space="preserve"> is abstract. Als er in de programma nieuwe type </w:t>
                 </w:r>
+                <w:proofErr w:type="spellStart"/>
                 <w:r>
                   <w:rPr>
-                    <w:rStyle w:val="Tekstvantijdelijkeaanduiding"/>
-                    <w:rFonts w:asciiTheme="minorHAnsi" w:hAnsiTheme="minorHAnsi" w:cstheme="minorHAnsi"/>
-                    <w:sz w:val="22"/>
+                    <w:rStyle w:val="MissionStatement"/>
+                    <w:rFonts w:cstheme="minorHAnsi"/>
                   </w:rPr>
-                  <w:t>&gt;</w:t>
+                  <w:t>EntryModel</w:t>
+                </w:r>
+                <w:proofErr w:type="spellEnd"/>
+                <w:r>
+                  <w:rPr>
+                    <w:rStyle w:val="MissionStatement"/>
+                    <w:rFonts w:cstheme="minorHAnsi"/>
+                  </w:rPr>
+                  <w:t xml:space="preserve"> word toegevoegd kan je de </w:t>
+                </w:r>
+                <w:proofErr w:type="spellStart"/>
+                <w:proofErr w:type="gramStart"/>
+                <w:r>
+                  <w:rPr>
+                    <w:rStyle w:val="MissionStatement"/>
+                    <w:rFonts w:cstheme="minorHAnsi"/>
+                  </w:rPr>
+                  <w:t>EntryModel</w:t>
+                </w:r>
+                <w:proofErr w:type="spellEnd"/>
+                <w:r>
+                  <w:rPr>
+                    <w:rStyle w:val="MissionStatement"/>
+                    <w:rFonts w:cstheme="minorHAnsi"/>
+                  </w:rPr>
+                  <w:t xml:space="preserve">  </w:t>
+                </w:r>
+                <w:proofErr w:type="spellStart"/>
+                <w:r>
+                  <w:rPr>
+                    <w:rStyle w:val="MissionStatement"/>
+                    <w:rFonts w:cstheme="minorHAnsi"/>
+                  </w:rPr>
+                  <w:t>extenden</w:t>
+                </w:r>
+                <w:proofErr w:type="spellEnd"/>
+                <w:proofErr w:type="gramEnd"/>
+                <w:r>
+                  <w:rPr>
+                    <w:rStyle w:val="MissionStatement"/>
+                    <w:rFonts w:cstheme="minorHAnsi"/>
+                  </w:rPr>
+                  <w:t xml:space="preserve"> en hoeft hij niet worden bijgewerkt</w:t>
                 </w:r>
               </w:p>
             </w:sdtContent>
@@ -2579,8 +2685,8 @@
       </w:sdtContent>
     </w:sdt>
     <w:sectPr>
-      <w:headerReference w:type="default" r:id="rId10"/>
-      <w:footerReference w:type="default" r:id="rId11"/>
+      <w:headerReference w:type="default" r:id="rId11"/>
+      <w:footerReference w:type="default" r:id="rId12"/>
       <w:pgSz w:w="11906" w:h="16838"/>
       <w:pgMar w:top="1417" w:right="1417" w:bottom="1417" w:left="1134" w:header="708" w:footer="708" w:gutter="0"/>
       <w:cols w:space="708"/>
@@ -5782,6 +5888,7 @@
     <w:lsdException w:name="HTML Sample" w:semiHidden="1" w:unhideWhenUsed="1"/>
     <w:lsdException w:name="HTML Typewriter" w:semiHidden="1" w:unhideWhenUsed="1"/>
     <w:lsdException w:name="HTML Variable" w:semiHidden="1" w:unhideWhenUsed="1"/>
+    <w:lsdException w:name="Normal Table" w:semiHidden="1" w:unhideWhenUsed="1"/>
     <w:lsdException w:name="annotation subject" w:semiHidden="1" w:unhideWhenUsed="1"/>
     <w:lsdException w:name="No List" w:semiHidden="1" w:unhideWhenUsed="1"/>
     <w:lsdException w:name="Outline List 1" w:semiHidden="1" w:unhideWhenUsed="1"/>
@@ -5824,8 +5931,11 @@
     <w:lsdException w:name="Table Contemporary" w:semiHidden="1" w:unhideWhenUsed="1"/>
     <w:lsdException w:name="Table Elegant" w:semiHidden="1" w:unhideWhenUsed="1"/>
     <w:lsdException w:name="Table Professional" w:semiHidden="1" w:unhideWhenUsed="1"/>
+    <w:lsdException w:name="Table Subtle 1" w:semiHidden="1" w:unhideWhenUsed="1"/>
     <w:lsdException w:name="Table Subtle 2" w:semiHidden="1" w:unhideWhenUsed="1"/>
     <w:lsdException w:name="Table Web 1" w:semiHidden="1" w:unhideWhenUsed="1"/>
+    <w:lsdException w:name="Table Web 2" w:semiHidden="1" w:unhideWhenUsed="1"/>
+    <w:lsdException w:name="Table Web 3" w:semiHidden="1" w:unhideWhenUsed="1"/>
     <w:lsdException w:name="Balloon Text" w:semiHidden="1" w:unhideWhenUsed="1"/>
     <w:lsdException w:name="Table Grid" w:uiPriority="39"/>
     <w:lsdException w:name="Table Theme" w:semiHidden="1" w:unhideWhenUsed="1"/>
@@ -7365,9 +7475,11 @@
     <w:rsid w:val="00127DCF"/>
     <w:rsid w:val="001E03E8"/>
     <w:rsid w:val="0023735A"/>
+    <w:rsid w:val="00436565"/>
     <w:rsid w:val="0053321E"/>
     <w:rsid w:val="0065170A"/>
     <w:rsid w:val="00666571"/>
+    <w:rsid w:val="00695538"/>
     <w:rsid w:val="006C47B9"/>
     <w:rsid w:val="0077586D"/>
     <w:rsid w:val="007D0A60"/>
@@ -7522,6 +7634,7 @@
     <w:lsdException w:name="HTML Sample" w:semiHidden="1" w:unhideWhenUsed="1"/>
     <w:lsdException w:name="HTML Typewriter" w:semiHidden="1" w:unhideWhenUsed="1"/>
     <w:lsdException w:name="HTML Variable" w:semiHidden="1" w:unhideWhenUsed="1"/>
+    <w:lsdException w:name="Normal Table" w:semiHidden="1" w:unhideWhenUsed="1"/>
     <w:lsdException w:name="annotation subject" w:semiHidden="1" w:unhideWhenUsed="1"/>
     <w:lsdException w:name="No List" w:semiHidden="1" w:unhideWhenUsed="1"/>
     <w:lsdException w:name="Outline List 1" w:semiHidden="1" w:unhideWhenUsed="1"/>
@@ -7564,8 +7677,11 @@
     <w:lsdException w:name="Table Contemporary" w:semiHidden="1" w:unhideWhenUsed="1"/>
     <w:lsdException w:name="Table Elegant" w:semiHidden="1" w:unhideWhenUsed="1"/>
     <w:lsdException w:name="Table Professional" w:semiHidden="1" w:unhideWhenUsed="1"/>
+    <w:lsdException w:name="Table Subtle 1" w:semiHidden="1" w:unhideWhenUsed="1"/>
     <w:lsdException w:name="Table Subtle 2" w:semiHidden="1" w:unhideWhenUsed="1"/>
     <w:lsdException w:name="Table Web 1" w:semiHidden="1" w:unhideWhenUsed="1"/>
+    <w:lsdException w:name="Table Web 2" w:semiHidden="1" w:unhideWhenUsed="1"/>
+    <w:lsdException w:name="Table Web 3" w:semiHidden="1" w:unhideWhenUsed="1"/>
     <w:lsdException w:name="Balloon Text" w:semiHidden="1" w:unhideWhenUsed="1"/>
     <w:lsdException w:name="Table Grid" w:uiPriority="39"/>
     <w:lsdException w:name="Table Theme" w:semiHidden="1" w:unhideWhenUsed="1"/>
@@ -7826,7 +7942,7 @@
     <w:basedOn w:val="Standaardalinea-lettertype"/>
     <w:uiPriority w:val="99"/>
     <w:semiHidden/>
-    <w:rsid w:val="001E03E8"/>
+    <w:rsid w:val="00436565"/>
     <w:rPr>
       <w:color w:val="808080"/>
     </w:rPr>
@@ -7925,6 +8041,10 @@
       <w:rFonts w:eastAsiaTheme="minorHAnsi"/>
       <w:lang w:eastAsia="en-US"/>
     </w:rPr>
+  </w:style>
+  <w:style w:type="paragraph" w:customStyle="1" w:styleId="412E1D89079E41288A0AF8E274969A8F">
+    <w:name w:val="412E1D89079E41288A0AF8E274969A8F"/>
+    <w:rsid w:val="00436565"/>
   </w:style>
 </w:styles>
 </file>

</xml_diff>